<commit_message>
add photos and work descrip
</commit_message>
<xml_diff>
--- a/assets/Matthew_Liu_CV_Oct25_2019.docx
+++ b/assets/Matthew_Liu_CV_Oct25_2019.docx
@@ -294,26 +294,10 @@
           <w:sz w:val="21"/>
           <w:szCs w:val="21"/>
         </w:rPr>
-        <w:t>Computer Engineering,</w:t>
-      </w:r>
-      <w:r>
-        <w:rPr>
-          <w:rFonts w:cs="Arial"/>
-          <w:iCs/>
-          <w:sz w:val="21"/>
-          <w:szCs w:val="21"/>
-        </w:rPr>
-        <w:t xml:space="preserve"> GPA 3.</w:t>
-      </w:r>
-      <w:r>
-        <w:rPr>
-          <w:rFonts w:cs="Arial"/>
-          <w:iCs/>
-          <w:sz w:val="21"/>
-          <w:szCs w:val="21"/>
-        </w:rPr>
-        <w:t>3</w:t>
-      </w:r>
+        <w:t>Computer Engineering</w:t>
+      </w:r>
+      <w:bookmarkStart w:id="0" w:name="_GoBack"/>
+      <w:bookmarkEnd w:id="0"/>
       <w:r>
         <w:rPr>
           <w:rFonts w:cs="Arial"/>
@@ -755,8 +739,6 @@
         </w:rPr>
         <w:t xml:space="preserve">Work </w:t>
       </w:r>
-      <w:bookmarkStart w:id="0" w:name="_GoBack"/>
-      <w:bookmarkEnd w:id="0"/>
       <w:r>
         <w:rPr>
           <w:b/>

</xml_diff>